<commit_message>
add mixing dataset using specific index
</commit_message>
<xml_diff>
--- a/resources/新舊資料實驗結果比較.docx
+++ b/resources/新舊資料實驗結果比較.docx
@@ -884,8 +884,6 @@
                 <w:lang w:eastAsia="zh-TW"/>
               </w:rPr>
             </w:pPr>
-            <w:bookmarkStart w:id="0" w:name="_GoBack"/>
-            <w:bookmarkEnd w:id="0"/>
           </w:p>
         </w:tc>
         <w:tc>
@@ -5548,6 +5546,2619 @@
       </w:tr>
     </w:tbl>
     <w:p/>
+    <w:p>
+      <w:pPr>
+        <w:rPr>
+          <w:color w:val="FF0000"/>
+        </w:rPr>
+      </w:pPr>
+      <w:r>
+        <w:rPr>
+          <w:rFonts w:hint="eastAsia"/>
+          <w:color w:val="FF0000"/>
+          <w:lang w:eastAsia="zh-TW"/>
+        </w:rPr>
+        <w:t>使用新舊資料混合情況下的實驗結果</w:t>
+      </w:r>
+    </w:p>
+    <w:p>
+      <w:bookmarkStart w:id="0" w:name="_GoBack"/>
+      <w:bookmarkEnd w:id="0"/>
+    </w:p>
+    <w:tbl>
+      <w:tblPr>
+        <w:tblW w:w="9129" w:type="dxa"/>
+        <w:tblInd w:w="103" w:type="dxa"/>
+        <w:tblBorders>
+          <w:top w:val="single" w:sz="4" w:space="0" w:color="00000A"/>
+          <w:left w:val="single" w:sz="4" w:space="0" w:color="00000A"/>
+          <w:bottom w:val="single" w:sz="4" w:space="0" w:color="00000A"/>
+          <w:right w:val="single" w:sz="4" w:space="0" w:color="00000A"/>
+          <w:insideH w:val="single" w:sz="4" w:space="0" w:color="00000A"/>
+          <w:insideV w:val="single" w:sz="4" w:space="0" w:color="00000A"/>
+        </w:tblBorders>
+        <w:tblLayout w:type="fixed"/>
+        <w:tblCellMar>
+          <w:left w:w="103" w:type="dxa"/>
+        </w:tblCellMar>
+        <w:tblLook w:val="04A0" w:firstRow="1" w:lastRow="0" w:firstColumn="1" w:lastColumn="0" w:noHBand="0" w:noVBand="1"/>
+      </w:tblPr>
+      <w:tblGrid>
+        <w:gridCol w:w="2019"/>
+        <w:gridCol w:w="1043"/>
+        <w:gridCol w:w="964"/>
+        <w:gridCol w:w="849"/>
+        <w:gridCol w:w="711"/>
+        <w:gridCol w:w="708"/>
+        <w:gridCol w:w="709"/>
+        <w:gridCol w:w="709"/>
+        <w:gridCol w:w="709"/>
+        <w:gridCol w:w="708"/>
+      </w:tblGrid>
+      <w:tr>
+        <w:trPr>
+          <w:trHeight w:val="50"/>
+        </w:trPr>
+        <w:tc>
+          <w:tcPr>
+            <w:tcW w:w="2019" w:type="dxa"/>
+            <w:vMerge w:val="restart"/>
+            <w:tcBorders>
+              <w:top w:val="single" w:sz="4" w:space="0" w:color="00000A"/>
+              <w:left w:val="single" w:sz="4" w:space="0" w:color="00000A"/>
+              <w:right w:val="single" w:sz="4" w:space="0" w:color="00000A"/>
+            </w:tcBorders>
+            <w:shd w:val="clear" w:color="auto" w:fill="FFFFFF"/>
+            <w:tcMar>
+              <w:left w:w="103" w:type="dxa"/>
+            </w:tcMar>
+            <w:vAlign w:val="center"/>
+          </w:tcPr>
+          <w:p>
+            <w:pPr>
+              <w:jc w:val="center"/>
+              <w:rPr>
+                <w:sz w:val="22"/>
+              </w:rPr>
+            </w:pPr>
+          </w:p>
+        </w:tc>
+        <w:tc>
+          <w:tcPr>
+            <w:tcW w:w="1043" w:type="dxa"/>
+            <w:vMerge w:val="restart"/>
+            <w:tcBorders>
+              <w:top w:val="single" w:sz="4" w:space="0" w:color="00000A"/>
+              <w:left w:val="single" w:sz="4" w:space="0" w:color="00000A"/>
+              <w:right w:val="single" w:sz="4" w:space="0" w:color="00000A"/>
+            </w:tcBorders>
+            <w:shd w:val="clear" w:color="auto" w:fill="FFFFFF"/>
+            <w:tcMar>
+              <w:left w:w="103" w:type="dxa"/>
+            </w:tcMar>
+            <w:vAlign w:val="center"/>
+          </w:tcPr>
+          <w:p>
+            <w:pPr>
+              <w:jc w:val="center"/>
+              <w:rPr>
+                <w:sz w:val="22"/>
+              </w:rPr>
+            </w:pPr>
+            <w:r>
+              <w:rPr>
+                <w:rFonts w:eastAsia="PMingLiU"/>
+                <w:sz w:val="22"/>
+                <w:lang w:eastAsia="zh-TW"/>
+              </w:rPr>
+              <w:t>Num. of texts</w:t>
+            </w:r>
+          </w:p>
+        </w:tc>
+        <w:tc>
+          <w:tcPr>
+            <w:tcW w:w="964" w:type="dxa"/>
+            <w:vMerge w:val="restart"/>
+            <w:tcBorders>
+              <w:top w:val="single" w:sz="4" w:space="0" w:color="00000A"/>
+              <w:left w:val="single" w:sz="4" w:space="0" w:color="00000A"/>
+              <w:right w:val="single" w:sz="4" w:space="0" w:color="00000A"/>
+            </w:tcBorders>
+            <w:shd w:val="clear" w:color="auto" w:fill="FFFFFF"/>
+            <w:vAlign w:val="center"/>
+          </w:tcPr>
+          <w:p>
+            <w:pPr>
+              <w:jc w:val="center"/>
+              <w:rPr>
+                <w:sz w:val="22"/>
+                <w:lang w:eastAsia="zh-TW"/>
+              </w:rPr>
+            </w:pPr>
+            <w:r>
+              <w:rPr>
+                <w:rFonts w:eastAsia="PMingLiU"/>
+                <w:sz w:val="22"/>
+                <w:lang w:eastAsia="zh-TW"/>
+              </w:rPr>
+              <w:t>Num. of tokens</w:t>
+            </w:r>
+          </w:p>
+        </w:tc>
+        <w:tc>
+          <w:tcPr>
+            <w:tcW w:w="849" w:type="dxa"/>
+            <w:vMerge w:val="restart"/>
+            <w:tcBorders>
+              <w:top w:val="single" w:sz="4" w:space="0" w:color="00000A"/>
+              <w:left w:val="single" w:sz="4" w:space="0" w:color="00000A"/>
+              <w:right w:val="single" w:sz="4" w:space="0" w:color="00000A"/>
+            </w:tcBorders>
+            <w:shd w:val="clear" w:color="auto" w:fill="FFFFFF"/>
+            <w:vAlign w:val="center"/>
+          </w:tcPr>
+          <w:p>
+            <w:pPr>
+              <w:jc w:val="center"/>
+              <w:rPr>
+                <w:sz w:val="22"/>
+                <w:lang w:eastAsia="zh-TW"/>
+              </w:rPr>
+            </w:pPr>
+            <w:r>
+              <w:rPr>
+                <w:rFonts w:eastAsia="PMingLiU"/>
+                <w:sz w:val="22"/>
+                <w:lang w:eastAsia="zh-TW"/>
+              </w:rPr>
+              <w:t>Avg. tokens</w:t>
+            </w:r>
+          </w:p>
+        </w:tc>
+        <w:tc>
+          <w:tcPr>
+            <w:tcW w:w="2128" w:type="dxa"/>
+            <w:gridSpan w:val="3"/>
+            <w:tcBorders>
+              <w:top w:val="single" w:sz="4" w:space="0" w:color="00000A"/>
+              <w:left w:val="single" w:sz="4" w:space="0" w:color="00000A"/>
+              <w:right w:val="single" w:sz="4" w:space="0" w:color="00000A"/>
+            </w:tcBorders>
+            <w:shd w:val="clear" w:color="auto" w:fill="FFFFFF"/>
+            <w:tcMar>
+              <w:left w:w="103" w:type="dxa"/>
+            </w:tcMar>
+            <w:vAlign w:val="center"/>
+          </w:tcPr>
+          <w:p>
+            <w:pPr>
+              <w:jc w:val="center"/>
+              <w:rPr>
+                <w:sz w:val="22"/>
+                <w:lang w:eastAsia="zh-TW"/>
+              </w:rPr>
+            </w:pPr>
+            <w:r>
+              <w:rPr>
+                <w:rFonts w:eastAsia="PMingLiU"/>
+                <w:sz w:val="22"/>
+                <w:lang w:eastAsia="zh-TW"/>
+              </w:rPr>
+              <w:t>Valence</w:t>
+            </w:r>
+          </w:p>
+        </w:tc>
+        <w:tc>
+          <w:tcPr>
+            <w:tcW w:w="2126" w:type="dxa"/>
+            <w:gridSpan w:val="3"/>
+            <w:tcBorders>
+              <w:top w:val="single" w:sz="4" w:space="0" w:color="00000A"/>
+              <w:left w:val="single" w:sz="4" w:space="0" w:color="00000A"/>
+              <w:right w:val="single" w:sz="4" w:space="0" w:color="00000A"/>
+            </w:tcBorders>
+            <w:shd w:val="clear" w:color="auto" w:fill="FFFFFF"/>
+            <w:tcMar>
+              <w:left w:w="103" w:type="dxa"/>
+            </w:tcMar>
+            <w:vAlign w:val="center"/>
+          </w:tcPr>
+          <w:p>
+            <w:pPr>
+              <w:jc w:val="center"/>
+              <w:rPr>
+                <w:sz w:val="22"/>
+                <w:lang w:eastAsia="zh-TW"/>
+              </w:rPr>
+            </w:pPr>
+            <w:r>
+              <w:rPr>
+                <w:rFonts w:eastAsia="PMingLiU"/>
+                <w:sz w:val="22"/>
+                <w:lang w:eastAsia="zh-TW"/>
+              </w:rPr>
+              <w:t>Arousal</w:t>
+            </w:r>
+          </w:p>
+        </w:tc>
+      </w:tr>
+      <w:tr>
+        <w:trPr>
+          <w:trHeight w:val="131"/>
+        </w:trPr>
+        <w:tc>
+          <w:tcPr>
+            <w:tcW w:w="2019" w:type="dxa"/>
+            <w:vMerge/>
+            <w:tcBorders>
+              <w:left w:val="single" w:sz="4" w:space="0" w:color="00000A"/>
+              <w:bottom w:val="single" w:sz="4" w:space="0" w:color="00000A"/>
+              <w:right w:val="single" w:sz="4" w:space="0" w:color="00000A"/>
+            </w:tcBorders>
+            <w:shd w:val="clear" w:color="auto" w:fill="FFFFFF"/>
+            <w:tcMar>
+              <w:left w:w="103" w:type="dxa"/>
+            </w:tcMar>
+            <w:vAlign w:val="center"/>
+          </w:tcPr>
+          <w:p>
+            <w:pPr>
+              <w:jc w:val="center"/>
+              <w:rPr>
+                <w:sz w:val="22"/>
+              </w:rPr>
+            </w:pPr>
+          </w:p>
+        </w:tc>
+        <w:tc>
+          <w:tcPr>
+            <w:tcW w:w="1043" w:type="dxa"/>
+            <w:vMerge/>
+            <w:tcBorders>
+              <w:left w:val="single" w:sz="4" w:space="0" w:color="00000A"/>
+              <w:bottom w:val="single" w:sz="4" w:space="0" w:color="00000A"/>
+              <w:right w:val="single" w:sz="4" w:space="0" w:color="00000A"/>
+            </w:tcBorders>
+            <w:shd w:val="clear" w:color="auto" w:fill="FFFFFF"/>
+            <w:tcMar>
+              <w:left w:w="103" w:type="dxa"/>
+            </w:tcMar>
+            <w:vAlign w:val="center"/>
+          </w:tcPr>
+          <w:p>
+            <w:pPr>
+              <w:jc w:val="center"/>
+              <w:rPr>
+                <w:sz w:val="22"/>
+              </w:rPr>
+            </w:pPr>
+          </w:p>
+        </w:tc>
+        <w:tc>
+          <w:tcPr>
+            <w:tcW w:w="964" w:type="dxa"/>
+            <w:vMerge/>
+            <w:tcBorders>
+              <w:left w:val="single" w:sz="4" w:space="0" w:color="00000A"/>
+              <w:right w:val="single" w:sz="4" w:space="0" w:color="00000A"/>
+            </w:tcBorders>
+            <w:shd w:val="clear" w:color="auto" w:fill="FFFFFF"/>
+          </w:tcPr>
+          <w:p>
+            <w:pPr>
+              <w:jc w:val="center"/>
+              <w:rPr>
+                <w:lang w:eastAsia="zh-TW"/>
+              </w:rPr>
+            </w:pPr>
+          </w:p>
+        </w:tc>
+        <w:tc>
+          <w:tcPr>
+            <w:tcW w:w="849" w:type="dxa"/>
+            <w:vMerge/>
+            <w:tcBorders>
+              <w:left w:val="single" w:sz="4" w:space="0" w:color="00000A"/>
+              <w:right w:val="single" w:sz="4" w:space="0" w:color="00000A"/>
+            </w:tcBorders>
+            <w:shd w:val="clear" w:color="auto" w:fill="FFFFFF"/>
+          </w:tcPr>
+          <w:p>
+            <w:pPr>
+              <w:jc w:val="center"/>
+              <w:rPr>
+                <w:lang w:eastAsia="zh-TW"/>
+              </w:rPr>
+            </w:pPr>
+          </w:p>
+        </w:tc>
+        <w:tc>
+          <w:tcPr>
+            <w:tcW w:w="711" w:type="dxa"/>
+            <w:tcBorders>
+              <w:top w:val="single" w:sz="4" w:space="0" w:color="00000A"/>
+              <w:left w:val="single" w:sz="4" w:space="0" w:color="00000A"/>
+              <w:right w:val="single" w:sz="4" w:space="0" w:color="00000A"/>
+            </w:tcBorders>
+            <w:shd w:val="clear" w:color="auto" w:fill="FFFFFF"/>
+            <w:tcMar>
+              <w:left w:w="103" w:type="dxa"/>
+            </w:tcMar>
+            <w:vAlign w:val="center"/>
+          </w:tcPr>
+          <w:p>
+            <w:pPr>
+              <w:jc w:val="center"/>
+              <w:rPr>
+                <w:sz w:val="22"/>
+                <w:lang w:eastAsia="zh-TW"/>
+              </w:rPr>
+            </w:pPr>
+            <w:r>
+              <w:rPr>
+                <w:rFonts w:eastAsia="PMingLiU"/>
+                <w:sz w:val="22"/>
+                <w:lang w:eastAsia="zh-TW"/>
+              </w:rPr>
+              <w:t>MAE</w:t>
+            </w:r>
+          </w:p>
+        </w:tc>
+        <w:tc>
+          <w:tcPr>
+            <w:tcW w:w="708" w:type="dxa"/>
+            <w:tcBorders>
+              <w:left w:val="single" w:sz="4" w:space="0" w:color="00000A"/>
+              <w:right w:val="single" w:sz="4" w:space="0" w:color="00000A"/>
+            </w:tcBorders>
+            <w:shd w:val="clear" w:color="auto" w:fill="FFFFFF"/>
+            <w:vAlign w:val="center"/>
+          </w:tcPr>
+          <w:p>
+            <w:pPr>
+              <w:jc w:val="center"/>
+              <w:rPr>
+                <w:w w:val="90"/>
+                <w:lang w:eastAsia="zh-TW"/>
+              </w:rPr>
+            </w:pPr>
+            <w:r>
+              <w:rPr>
+                <w:rFonts w:eastAsia="PMingLiU"/>
+                <w:w w:val="90"/>
+                <w:lang w:eastAsia="zh-TW"/>
+              </w:rPr>
+              <w:t>MSE</w:t>
+            </w:r>
+          </w:p>
+        </w:tc>
+        <w:tc>
+          <w:tcPr>
+            <w:tcW w:w="709" w:type="dxa"/>
+            <w:tcBorders>
+              <w:left w:val="single" w:sz="4" w:space="0" w:color="00000A"/>
+              <w:right w:val="single" w:sz="4" w:space="0" w:color="00000A"/>
+            </w:tcBorders>
+            <w:shd w:val="clear" w:color="auto" w:fill="FFFFFF"/>
+            <w:vAlign w:val="center"/>
+          </w:tcPr>
+          <w:p>
+            <w:pPr>
+              <w:jc w:val="center"/>
+              <w:rPr>
+                <w:lang w:eastAsia="zh-TW"/>
+              </w:rPr>
+            </w:pPr>
+            <w:r>
+              <w:rPr>
+                <w:rFonts w:eastAsia="PMingLiU"/>
+                <w:i/>
+                <w:sz w:val="22"/>
+                <w:lang w:eastAsia="zh-TW"/>
+              </w:rPr>
+              <w:t>r</w:t>
+            </w:r>
+          </w:p>
+        </w:tc>
+        <w:tc>
+          <w:tcPr>
+            <w:tcW w:w="709" w:type="dxa"/>
+            <w:tcBorders>
+              <w:left w:val="single" w:sz="4" w:space="0" w:color="00000A"/>
+              <w:right w:val="single" w:sz="4" w:space="0" w:color="00000A"/>
+            </w:tcBorders>
+            <w:shd w:val="clear" w:color="auto" w:fill="FFFFFF"/>
+            <w:tcMar>
+              <w:left w:w="103" w:type="dxa"/>
+            </w:tcMar>
+            <w:vAlign w:val="center"/>
+          </w:tcPr>
+          <w:p>
+            <w:pPr>
+              <w:jc w:val="center"/>
+              <w:rPr>
+                <w:sz w:val="22"/>
+              </w:rPr>
+            </w:pPr>
+            <w:r>
+              <w:rPr>
+                <w:rFonts w:eastAsia="PMingLiU"/>
+                <w:sz w:val="22"/>
+                <w:lang w:eastAsia="zh-TW"/>
+              </w:rPr>
+              <w:t>MAE</w:t>
+            </w:r>
+          </w:p>
+        </w:tc>
+        <w:tc>
+          <w:tcPr>
+            <w:tcW w:w="709" w:type="dxa"/>
+            <w:tcBorders>
+              <w:left w:val="single" w:sz="4" w:space="0" w:color="00000A"/>
+              <w:right w:val="single" w:sz="4" w:space="0" w:color="00000A"/>
+            </w:tcBorders>
+            <w:shd w:val="clear" w:color="auto" w:fill="FFFFFF"/>
+            <w:vAlign w:val="center"/>
+          </w:tcPr>
+          <w:p>
+            <w:pPr>
+              <w:jc w:val="center"/>
+              <w:rPr>
+                <w:sz w:val="22"/>
+                <w:lang w:eastAsia="zh-TW"/>
+              </w:rPr>
+            </w:pPr>
+            <w:r>
+              <w:rPr>
+                <w:rFonts w:eastAsia="PMingLiU"/>
+                <w:w w:val="90"/>
+                <w:lang w:eastAsia="zh-TW"/>
+              </w:rPr>
+              <w:t>MSE</w:t>
+            </w:r>
+          </w:p>
+        </w:tc>
+        <w:tc>
+          <w:tcPr>
+            <w:tcW w:w="708" w:type="dxa"/>
+            <w:tcBorders>
+              <w:left w:val="single" w:sz="4" w:space="0" w:color="00000A"/>
+              <w:right w:val="single" w:sz="4" w:space="0" w:color="00000A"/>
+            </w:tcBorders>
+            <w:shd w:val="clear" w:color="auto" w:fill="FFFFFF"/>
+            <w:vAlign w:val="center"/>
+          </w:tcPr>
+          <w:p>
+            <w:pPr>
+              <w:jc w:val="center"/>
+              <w:rPr>
+                <w:i/>
+                <w:sz w:val="22"/>
+                <w:lang w:eastAsia="zh-TW"/>
+              </w:rPr>
+            </w:pPr>
+            <w:r>
+              <w:rPr>
+                <w:rFonts w:eastAsia="PMingLiU"/>
+                <w:i/>
+                <w:sz w:val="22"/>
+                <w:lang w:eastAsia="zh-TW"/>
+              </w:rPr>
+              <w:t>r</w:t>
+            </w:r>
+          </w:p>
+        </w:tc>
+      </w:tr>
+      <w:tr>
+        <w:tc>
+          <w:tcPr>
+            <w:tcW w:w="2019" w:type="dxa"/>
+            <w:tcBorders>
+              <w:top w:val="single" w:sz="4" w:space="0" w:color="00000A"/>
+              <w:left w:val="single" w:sz="4" w:space="0" w:color="00000A"/>
+              <w:bottom w:val="single" w:sz="4" w:space="0" w:color="00000A"/>
+              <w:right w:val="single" w:sz="4" w:space="0" w:color="00000A"/>
+            </w:tcBorders>
+            <w:shd w:val="clear" w:color="auto" w:fill="FFFFFF"/>
+            <w:tcMar>
+              <w:left w:w="103" w:type="dxa"/>
+            </w:tcMar>
+            <w:vAlign w:val="center"/>
+          </w:tcPr>
+          <w:p>
+            <w:pPr>
+              <w:jc w:val="center"/>
+              <w:rPr>
+                <w:sz w:val="22"/>
+                <w:lang w:eastAsia="zh-TW"/>
+              </w:rPr>
+            </w:pPr>
+            <w:r>
+              <w:rPr>
+                <w:rFonts w:eastAsia="PMingLiU"/>
+                <w:sz w:val="22"/>
+                <w:lang w:eastAsia="zh-TW"/>
+              </w:rPr>
+              <w:t>ANEW vs Forum</w:t>
+            </w:r>
+          </w:p>
+        </w:tc>
+        <w:tc>
+          <w:tcPr>
+            <w:tcW w:w="1043" w:type="dxa"/>
+            <w:tcBorders>
+              <w:top w:val="single" w:sz="4" w:space="0" w:color="00000A"/>
+              <w:left w:val="single" w:sz="4" w:space="0" w:color="00000A"/>
+              <w:bottom w:val="single" w:sz="4" w:space="0" w:color="00000A"/>
+              <w:right w:val="single" w:sz="4" w:space="0" w:color="00000A"/>
+            </w:tcBorders>
+            <w:shd w:val="clear" w:color="auto" w:fill="FFFFFF"/>
+            <w:tcMar>
+              <w:left w:w="103" w:type="dxa"/>
+            </w:tcMar>
+            <w:vAlign w:val="center"/>
+          </w:tcPr>
+          <w:p>
+            <w:pPr>
+              <w:jc w:val="center"/>
+              <w:rPr>
+                <w:sz w:val="22"/>
+                <w:lang w:eastAsia="zh-TW"/>
+              </w:rPr>
+            </w:pPr>
+            <w:r>
+              <w:rPr>
+                <w:rFonts w:eastAsia="PMingLiU"/>
+                <w:sz w:val="22"/>
+                <w:lang w:eastAsia="zh-TW"/>
+              </w:rPr>
+              <w:t>20</w:t>
+            </w:r>
+          </w:p>
+        </w:tc>
+        <w:tc>
+          <w:tcPr>
+            <w:tcW w:w="964" w:type="dxa"/>
+            <w:tcBorders>
+              <w:left w:val="single" w:sz="4" w:space="0" w:color="00000A"/>
+              <w:right w:val="single" w:sz="4" w:space="0" w:color="00000A"/>
+            </w:tcBorders>
+            <w:shd w:val="clear" w:color="auto" w:fill="FFFFFF"/>
+            <w:vAlign w:val="center"/>
+          </w:tcPr>
+          <w:p>
+            <w:pPr>
+              <w:jc w:val="center"/>
+              <w:rPr>
+                <w:sz w:val="22"/>
+                <w:lang w:eastAsia="zh-TW"/>
+              </w:rPr>
+            </w:pPr>
+            <w:r>
+              <w:rPr>
+                <w:rFonts w:eastAsia="PMingLiU"/>
+                <w:sz w:val="22"/>
+                <w:lang w:eastAsia="zh-TW"/>
+              </w:rPr>
+              <w:t>15,035</w:t>
+            </w:r>
+          </w:p>
+        </w:tc>
+        <w:tc>
+          <w:tcPr>
+            <w:tcW w:w="849" w:type="dxa"/>
+            <w:tcBorders>
+              <w:left w:val="single" w:sz="4" w:space="0" w:color="00000A"/>
+              <w:right w:val="single" w:sz="4" w:space="0" w:color="00000A"/>
+            </w:tcBorders>
+            <w:shd w:val="clear" w:color="auto" w:fill="FFFFFF"/>
+            <w:vAlign w:val="center"/>
+          </w:tcPr>
+          <w:p>
+            <w:pPr>
+              <w:jc w:val="center"/>
+              <w:rPr>
+                <w:sz w:val="22"/>
+                <w:lang w:eastAsia="zh-TW"/>
+              </w:rPr>
+            </w:pPr>
+            <w:r>
+              <w:rPr>
+                <w:rFonts w:eastAsia="PMingLiU"/>
+                <w:sz w:val="22"/>
+                <w:lang w:eastAsia="zh-TW"/>
+              </w:rPr>
+              <w:t>751.75</w:t>
+            </w:r>
+          </w:p>
+        </w:tc>
+        <w:tc>
+          <w:tcPr>
+            <w:tcW w:w="711" w:type="dxa"/>
+            <w:tcBorders>
+              <w:left w:val="single" w:sz="4" w:space="0" w:color="00000A"/>
+              <w:right w:val="single" w:sz="4" w:space="0" w:color="00000A"/>
+            </w:tcBorders>
+            <w:shd w:val="clear" w:color="auto" w:fill="FFFFFF"/>
+            <w:tcMar>
+              <w:left w:w="103" w:type="dxa"/>
+            </w:tcMar>
+            <w:vAlign w:val="center"/>
+          </w:tcPr>
+          <w:p>
+            <w:pPr>
+              <w:jc w:val="center"/>
+              <w:rPr>
+                <w:sz w:val="22"/>
+                <w:lang w:eastAsia="zh-TW"/>
+              </w:rPr>
+            </w:pPr>
+            <w:r>
+              <w:rPr>
+                <w:rFonts w:eastAsia="PMingLiU"/>
+                <w:sz w:val="22"/>
+                <w:lang w:eastAsia="zh-TW"/>
+              </w:rPr>
+              <w:t>1.20</w:t>
+            </w:r>
+          </w:p>
+        </w:tc>
+        <w:tc>
+          <w:tcPr>
+            <w:tcW w:w="708" w:type="dxa"/>
+            <w:tcBorders>
+              <w:left w:val="single" w:sz="4" w:space="0" w:color="00000A"/>
+              <w:right w:val="single" w:sz="4" w:space="0" w:color="00000A"/>
+            </w:tcBorders>
+            <w:shd w:val="clear" w:color="auto" w:fill="FFFFFF"/>
+            <w:vAlign w:val="center"/>
+          </w:tcPr>
+          <w:p>
+            <w:pPr>
+              <w:jc w:val="center"/>
+              <w:rPr>
+                <w:sz w:val="22"/>
+                <w:lang w:eastAsia="zh-TW"/>
+              </w:rPr>
+            </w:pPr>
+            <w:r>
+              <w:rPr>
+                <w:rFonts w:eastAsia="PMingLiU"/>
+                <w:sz w:val="22"/>
+                <w:lang w:eastAsia="zh-TW"/>
+              </w:rPr>
+              <w:t>1.55</w:t>
+            </w:r>
+          </w:p>
+        </w:tc>
+        <w:tc>
+          <w:tcPr>
+            <w:tcW w:w="709" w:type="dxa"/>
+            <w:tcBorders>
+              <w:left w:val="single" w:sz="4" w:space="0" w:color="00000A"/>
+              <w:right w:val="single" w:sz="4" w:space="0" w:color="00000A"/>
+            </w:tcBorders>
+            <w:shd w:val="clear" w:color="auto" w:fill="FFFFFF"/>
+            <w:vAlign w:val="center"/>
+          </w:tcPr>
+          <w:p>
+            <w:pPr>
+              <w:jc w:val="center"/>
+              <w:rPr>
+                <w:sz w:val="22"/>
+                <w:lang w:eastAsia="zh-TW"/>
+              </w:rPr>
+            </w:pPr>
+            <w:r>
+              <w:rPr>
+                <w:rFonts w:eastAsia="PMingLiU"/>
+                <w:sz w:val="22"/>
+                <w:lang w:eastAsia="zh-TW"/>
+              </w:rPr>
+              <w:t>0.77</w:t>
+            </w:r>
+          </w:p>
+        </w:tc>
+        <w:tc>
+          <w:tcPr>
+            <w:tcW w:w="709" w:type="dxa"/>
+            <w:tcBorders>
+              <w:left w:val="single" w:sz="4" w:space="0" w:color="00000A"/>
+              <w:right w:val="single" w:sz="4" w:space="0" w:color="00000A"/>
+            </w:tcBorders>
+            <w:shd w:val="clear" w:color="auto" w:fill="FFFFFF"/>
+            <w:tcMar>
+              <w:left w:w="103" w:type="dxa"/>
+            </w:tcMar>
+            <w:vAlign w:val="center"/>
+          </w:tcPr>
+          <w:p>
+            <w:pPr>
+              <w:jc w:val="center"/>
+              <w:rPr>
+                <w:sz w:val="22"/>
+                <w:lang w:eastAsia="zh-TW"/>
+              </w:rPr>
+            </w:pPr>
+            <w:r>
+              <w:rPr>
+                <w:rFonts w:eastAsia="PMingLiU"/>
+                <w:sz w:val="22"/>
+                <w:lang w:eastAsia="zh-TW"/>
+              </w:rPr>
+              <w:t>0.72</w:t>
+            </w:r>
+          </w:p>
+        </w:tc>
+        <w:tc>
+          <w:tcPr>
+            <w:tcW w:w="709" w:type="dxa"/>
+            <w:tcBorders>
+              <w:left w:val="single" w:sz="4" w:space="0" w:color="00000A"/>
+              <w:right w:val="single" w:sz="4" w:space="0" w:color="00000A"/>
+            </w:tcBorders>
+            <w:shd w:val="clear" w:color="auto" w:fill="FFFFFF"/>
+            <w:vAlign w:val="center"/>
+          </w:tcPr>
+          <w:p>
+            <w:pPr>
+              <w:jc w:val="center"/>
+              <w:rPr>
+                <w:sz w:val="22"/>
+                <w:lang w:eastAsia="zh-TW"/>
+              </w:rPr>
+            </w:pPr>
+            <w:r>
+              <w:rPr>
+                <w:rFonts w:eastAsia="PMingLiU"/>
+                <w:sz w:val="22"/>
+                <w:lang w:eastAsia="zh-TW"/>
+              </w:rPr>
+              <w:t>0.85</w:t>
+            </w:r>
+          </w:p>
+        </w:tc>
+        <w:tc>
+          <w:tcPr>
+            <w:tcW w:w="708" w:type="dxa"/>
+            <w:tcBorders>
+              <w:left w:val="single" w:sz="4" w:space="0" w:color="00000A"/>
+              <w:right w:val="single" w:sz="4" w:space="0" w:color="00000A"/>
+            </w:tcBorders>
+            <w:shd w:val="clear" w:color="auto" w:fill="FFFFFF"/>
+            <w:vAlign w:val="center"/>
+          </w:tcPr>
+          <w:p>
+            <w:pPr>
+              <w:jc w:val="center"/>
+              <w:rPr>
+                <w:sz w:val="22"/>
+                <w:lang w:eastAsia="zh-TW"/>
+              </w:rPr>
+            </w:pPr>
+            <w:r>
+              <w:rPr>
+                <w:rFonts w:eastAsia="PMingLiU"/>
+                <w:sz w:val="22"/>
+                <w:lang w:eastAsia="zh-TW"/>
+              </w:rPr>
+              <w:t>0.27</w:t>
+            </w:r>
+          </w:p>
+        </w:tc>
+      </w:tr>
+      <w:tr>
+        <w:tc>
+          <w:tcPr>
+            <w:tcW w:w="2019" w:type="dxa"/>
+            <w:tcBorders>
+              <w:top w:val="single" w:sz="4" w:space="0" w:color="00000A"/>
+              <w:left w:val="single" w:sz="4" w:space="0" w:color="00000A"/>
+              <w:bottom w:val="double" w:sz="4" w:space="0" w:color="auto"/>
+              <w:right w:val="single" w:sz="4" w:space="0" w:color="00000A"/>
+            </w:tcBorders>
+            <w:shd w:val="clear" w:color="auto" w:fill="FFFFFF"/>
+            <w:tcMar>
+              <w:left w:w="103" w:type="dxa"/>
+            </w:tcMar>
+            <w:vAlign w:val="center"/>
+          </w:tcPr>
+          <w:p>
+            <w:pPr>
+              <w:jc w:val="center"/>
+              <w:rPr>
+                <w:sz w:val="22"/>
+                <w:lang w:eastAsia="zh-TW"/>
+              </w:rPr>
+            </w:pPr>
+            <w:r>
+              <w:rPr>
+                <w:rFonts w:eastAsia="PMingLiU"/>
+                <w:sz w:val="22"/>
+                <w:lang w:eastAsia="zh-TW"/>
+              </w:rPr>
+              <w:t>CVAW vs CVAT</w:t>
+            </w:r>
+          </w:p>
+        </w:tc>
+        <w:tc>
+          <w:tcPr>
+            <w:tcW w:w="1043" w:type="dxa"/>
+            <w:tcBorders>
+              <w:top w:val="single" w:sz="4" w:space="0" w:color="00000A"/>
+              <w:left w:val="single" w:sz="4" w:space="0" w:color="00000A"/>
+              <w:bottom w:val="double" w:sz="4" w:space="0" w:color="auto"/>
+              <w:right w:val="single" w:sz="4" w:space="0" w:color="00000A"/>
+            </w:tcBorders>
+            <w:shd w:val="clear" w:color="auto" w:fill="FFFFFF"/>
+            <w:tcMar>
+              <w:left w:w="103" w:type="dxa"/>
+            </w:tcMar>
+            <w:vAlign w:val="center"/>
+          </w:tcPr>
+          <w:p>
+            <w:pPr>
+              <w:jc w:val="center"/>
+              <w:rPr>
+                <w:rFonts w:eastAsia="PMingLiU"/>
+                <w:sz w:val="22"/>
+                <w:lang w:eastAsia="zh-TW"/>
+              </w:rPr>
+            </w:pPr>
+          </w:p>
+        </w:tc>
+        <w:tc>
+          <w:tcPr>
+            <w:tcW w:w="964" w:type="dxa"/>
+            <w:tcBorders>
+              <w:left w:val="single" w:sz="4" w:space="0" w:color="00000A"/>
+              <w:bottom w:val="double" w:sz="4" w:space="0" w:color="auto"/>
+              <w:right w:val="single" w:sz="4" w:space="0" w:color="00000A"/>
+            </w:tcBorders>
+            <w:shd w:val="clear" w:color="auto" w:fill="FFFFFF"/>
+            <w:vAlign w:val="center"/>
+          </w:tcPr>
+          <w:p>
+            <w:pPr>
+              <w:jc w:val="center"/>
+              <w:rPr>
+                <w:sz w:val="22"/>
+                <w:lang w:eastAsia="zh-TW"/>
+              </w:rPr>
+            </w:pPr>
+          </w:p>
+        </w:tc>
+        <w:tc>
+          <w:tcPr>
+            <w:tcW w:w="849" w:type="dxa"/>
+            <w:tcBorders>
+              <w:left w:val="single" w:sz="4" w:space="0" w:color="00000A"/>
+              <w:bottom w:val="double" w:sz="4" w:space="0" w:color="auto"/>
+              <w:right w:val="single" w:sz="4" w:space="0" w:color="00000A"/>
+            </w:tcBorders>
+            <w:shd w:val="clear" w:color="auto" w:fill="FFFFFF"/>
+            <w:vAlign w:val="center"/>
+          </w:tcPr>
+          <w:p>
+            <w:pPr>
+              <w:jc w:val="center"/>
+              <w:rPr>
+                <w:sz w:val="22"/>
+                <w:lang w:eastAsia="zh-TW"/>
+              </w:rPr>
+            </w:pPr>
+          </w:p>
+        </w:tc>
+        <w:tc>
+          <w:tcPr>
+            <w:tcW w:w="711" w:type="dxa"/>
+            <w:tcBorders>
+              <w:left w:val="single" w:sz="4" w:space="0" w:color="00000A"/>
+              <w:bottom w:val="double" w:sz="4" w:space="0" w:color="auto"/>
+              <w:right w:val="single" w:sz="4" w:space="0" w:color="00000A"/>
+            </w:tcBorders>
+            <w:shd w:val="clear" w:color="auto" w:fill="FFFFFF"/>
+            <w:tcMar>
+              <w:left w:w="103" w:type="dxa"/>
+            </w:tcMar>
+            <w:vAlign w:val="center"/>
+          </w:tcPr>
+          <w:p>
+            <w:pPr>
+              <w:jc w:val="center"/>
+              <w:rPr>
+                <w:sz w:val="22"/>
+                <w:lang w:eastAsia="zh-TW"/>
+              </w:rPr>
+            </w:pPr>
+            <w:r>
+              <w:rPr>
+                <w:sz w:val="22"/>
+                <w:lang w:eastAsia="zh-TW"/>
+              </w:rPr>
+              <w:t>1.389</w:t>
+            </w:r>
+          </w:p>
+        </w:tc>
+        <w:tc>
+          <w:tcPr>
+            <w:tcW w:w="708" w:type="dxa"/>
+            <w:tcBorders>
+              <w:left w:val="single" w:sz="4" w:space="0" w:color="00000A"/>
+              <w:bottom w:val="double" w:sz="4" w:space="0" w:color="auto"/>
+              <w:right w:val="single" w:sz="4" w:space="0" w:color="00000A"/>
+            </w:tcBorders>
+            <w:shd w:val="clear" w:color="auto" w:fill="FFFFFF"/>
+            <w:vAlign w:val="center"/>
+          </w:tcPr>
+          <w:p>
+            <w:pPr>
+              <w:jc w:val="center"/>
+              <w:rPr>
+                <w:sz w:val="22"/>
+                <w:lang w:eastAsia="zh-TW"/>
+              </w:rPr>
+            </w:pPr>
+            <w:r>
+              <w:rPr>
+                <w:sz w:val="22"/>
+                <w:lang w:eastAsia="zh-TW"/>
+              </w:rPr>
+              <w:t>0.962</w:t>
+            </w:r>
+          </w:p>
+        </w:tc>
+        <w:tc>
+          <w:tcPr>
+            <w:tcW w:w="709" w:type="dxa"/>
+            <w:tcBorders>
+              <w:left w:val="single" w:sz="4" w:space="0" w:color="00000A"/>
+              <w:bottom w:val="double" w:sz="4" w:space="0" w:color="auto"/>
+              <w:right w:val="single" w:sz="4" w:space="0" w:color="00000A"/>
+            </w:tcBorders>
+            <w:shd w:val="clear" w:color="auto" w:fill="FFFFFF"/>
+            <w:vAlign w:val="center"/>
+          </w:tcPr>
+          <w:p>
+            <w:pPr>
+              <w:jc w:val="center"/>
+              <w:rPr>
+                <w:sz w:val="22"/>
+                <w:lang w:eastAsia="zh-TW"/>
+              </w:rPr>
+            </w:pPr>
+            <w:r>
+              <w:rPr>
+                <w:sz w:val="22"/>
+                <w:lang w:eastAsia="zh-TW"/>
+              </w:rPr>
+              <w:t>0.544</w:t>
+            </w:r>
+          </w:p>
+        </w:tc>
+        <w:tc>
+          <w:tcPr>
+            <w:tcW w:w="709" w:type="dxa"/>
+            <w:tcBorders>
+              <w:left w:val="single" w:sz="4" w:space="0" w:color="00000A"/>
+              <w:bottom w:val="double" w:sz="4" w:space="0" w:color="auto"/>
+              <w:right w:val="single" w:sz="4" w:space="0" w:color="00000A"/>
+            </w:tcBorders>
+            <w:shd w:val="clear" w:color="auto" w:fill="FFFFFF"/>
+            <w:tcMar>
+              <w:left w:w="103" w:type="dxa"/>
+            </w:tcMar>
+            <w:vAlign w:val="center"/>
+          </w:tcPr>
+          <w:p>
+            <w:pPr>
+              <w:jc w:val="center"/>
+              <w:rPr>
+                <w:sz w:val="22"/>
+                <w:lang w:eastAsia="zh-TW"/>
+              </w:rPr>
+            </w:pPr>
+            <w:r>
+              <w:rPr>
+                <w:sz w:val="22"/>
+                <w:lang w:eastAsia="zh-TW"/>
+              </w:rPr>
+              <w:t>0.791</w:t>
+            </w:r>
+          </w:p>
+        </w:tc>
+        <w:tc>
+          <w:tcPr>
+            <w:tcW w:w="709" w:type="dxa"/>
+            <w:tcBorders>
+              <w:left w:val="single" w:sz="4" w:space="0" w:color="00000A"/>
+              <w:bottom w:val="double" w:sz="4" w:space="0" w:color="auto"/>
+              <w:right w:val="single" w:sz="4" w:space="0" w:color="00000A"/>
+            </w:tcBorders>
+            <w:shd w:val="clear" w:color="auto" w:fill="FFFFFF"/>
+            <w:vAlign w:val="center"/>
+          </w:tcPr>
+          <w:p>
+            <w:pPr>
+              <w:jc w:val="center"/>
+              <w:rPr>
+                <w:sz w:val="22"/>
+                <w:lang w:eastAsia="zh-TW"/>
+              </w:rPr>
+            </w:pPr>
+            <w:r>
+              <w:rPr>
+                <w:sz w:val="22"/>
+                <w:lang w:eastAsia="zh-TW"/>
+              </w:rPr>
+              <w:t>0.723</w:t>
+            </w:r>
+          </w:p>
+        </w:tc>
+        <w:tc>
+          <w:tcPr>
+            <w:tcW w:w="708" w:type="dxa"/>
+            <w:tcBorders>
+              <w:left w:val="single" w:sz="4" w:space="0" w:color="00000A"/>
+              <w:bottom w:val="double" w:sz="4" w:space="0" w:color="auto"/>
+              <w:right w:val="single" w:sz="4" w:space="0" w:color="00000A"/>
+            </w:tcBorders>
+            <w:shd w:val="clear" w:color="auto" w:fill="FFFFFF"/>
+            <w:vAlign w:val="center"/>
+          </w:tcPr>
+          <w:p>
+            <w:pPr>
+              <w:jc w:val="center"/>
+              <w:rPr>
+                <w:sz w:val="22"/>
+                <w:lang w:eastAsia="zh-TW"/>
+              </w:rPr>
+            </w:pPr>
+            <w:r>
+              <w:rPr>
+                <w:sz w:val="22"/>
+                <w:lang w:eastAsia="zh-TW"/>
+              </w:rPr>
+              <w:t>0.219</w:t>
+            </w:r>
+          </w:p>
+        </w:tc>
+      </w:tr>
+      <w:tr>
+        <w:tc>
+          <w:tcPr>
+            <w:tcW w:w="2019" w:type="dxa"/>
+            <w:tcBorders>
+              <w:top w:val="double" w:sz="4" w:space="0" w:color="auto"/>
+              <w:left w:val="single" w:sz="4" w:space="0" w:color="00000A"/>
+              <w:bottom w:val="single" w:sz="4" w:space="0" w:color="00000A"/>
+              <w:right w:val="single" w:sz="4" w:space="0" w:color="00000A"/>
+            </w:tcBorders>
+            <w:shd w:val="clear" w:color="auto" w:fill="FFFFFF"/>
+            <w:tcMar>
+              <w:left w:w="103" w:type="dxa"/>
+            </w:tcMar>
+            <w:vAlign w:val="center"/>
+          </w:tcPr>
+          <w:p>
+            <w:pPr>
+              <w:wordWrap w:val="0"/>
+              <w:jc w:val="right"/>
+              <w:rPr>
+                <w:sz w:val="22"/>
+              </w:rPr>
+            </w:pPr>
+            <w:r>
+              <w:rPr>
+                <w:rFonts w:eastAsia="PMingLiU"/>
+                <w:sz w:val="22"/>
+                <w:lang w:eastAsia="zh-TW"/>
+              </w:rPr>
+              <w:t>Book Review</w:t>
+            </w:r>
+          </w:p>
+        </w:tc>
+        <w:tc>
+          <w:tcPr>
+            <w:tcW w:w="1043" w:type="dxa"/>
+            <w:tcBorders>
+              <w:top w:val="double" w:sz="4" w:space="0" w:color="auto"/>
+              <w:left w:val="single" w:sz="4" w:space="0" w:color="00000A"/>
+              <w:bottom w:val="single" w:sz="4" w:space="0" w:color="00000A"/>
+              <w:right w:val="single" w:sz="4" w:space="0" w:color="00000A"/>
+            </w:tcBorders>
+            <w:shd w:val="clear" w:color="auto" w:fill="FFFFFF"/>
+            <w:tcMar>
+              <w:left w:w="103" w:type="dxa"/>
+            </w:tcMar>
+            <w:vAlign w:val="center"/>
+          </w:tcPr>
+          <w:p>
+            <w:pPr>
+              <w:jc w:val="center"/>
+              <w:rPr>
+                <w:sz w:val="22"/>
+              </w:rPr>
+            </w:pPr>
+          </w:p>
+        </w:tc>
+        <w:tc>
+          <w:tcPr>
+            <w:tcW w:w="964" w:type="dxa"/>
+            <w:tcBorders>
+              <w:top w:val="double" w:sz="4" w:space="0" w:color="auto"/>
+              <w:left w:val="single" w:sz="4" w:space="0" w:color="00000A"/>
+              <w:right w:val="single" w:sz="4" w:space="0" w:color="00000A"/>
+            </w:tcBorders>
+            <w:shd w:val="clear" w:color="auto" w:fill="FFFFFF"/>
+            <w:vAlign w:val="center"/>
+          </w:tcPr>
+          <w:p>
+            <w:pPr>
+              <w:jc w:val="center"/>
+              <w:rPr>
+                <w:sz w:val="22"/>
+                <w:lang w:eastAsia="zh-TW"/>
+              </w:rPr>
+            </w:pPr>
+          </w:p>
+        </w:tc>
+        <w:tc>
+          <w:tcPr>
+            <w:tcW w:w="849" w:type="dxa"/>
+            <w:tcBorders>
+              <w:top w:val="double" w:sz="4" w:space="0" w:color="auto"/>
+              <w:left w:val="single" w:sz="4" w:space="0" w:color="00000A"/>
+              <w:right w:val="single" w:sz="4" w:space="0" w:color="00000A"/>
+            </w:tcBorders>
+            <w:shd w:val="clear" w:color="auto" w:fill="FFFFFF"/>
+          </w:tcPr>
+          <w:p>
+            <w:pPr>
+              <w:jc w:val="center"/>
+              <w:rPr>
+                <w:sz w:val="22"/>
+                <w:lang w:eastAsia="zh-TW"/>
+              </w:rPr>
+            </w:pPr>
+          </w:p>
+        </w:tc>
+        <w:tc>
+          <w:tcPr>
+            <w:tcW w:w="711" w:type="dxa"/>
+            <w:tcBorders>
+              <w:top w:val="double" w:sz="4" w:space="0" w:color="auto"/>
+              <w:left w:val="single" w:sz="4" w:space="0" w:color="00000A"/>
+              <w:right w:val="single" w:sz="4" w:space="0" w:color="00000A"/>
+            </w:tcBorders>
+            <w:shd w:val="clear" w:color="auto" w:fill="FFFFFF"/>
+            <w:tcMar>
+              <w:left w:w="103" w:type="dxa"/>
+            </w:tcMar>
+            <w:vAlign w:val="center"/>
+          </w:tcPr>
+          <w:p>
+            <w:pPr>
+              <w:jc w:val="center"/>
+              <w:rPr>
+                <w:sz w:val="22"/>
+              </w:rPr>
+            </w:pPr>
+            <w:r>
+              <w:rPr>
+                <w:sz w:val="22"/>
+              </w:rPr>
+              <w:t>0.969</w:t>
+            </w:r>
+          </w:p>
+        </w:tc>
+        <w:tc>
+          <w:tcPr>
+            <w:tcW w:w="708" w:type="dxa"/>
+            <w:tcBorders>
+              <w:top w:val="double" w:sz="4" w:space="0" w:color="auto"/>
+              <w:left w:val="single" w:sz="4" w:space="0" w:color="00000A"/>
+              <w:right w:val="single" w:sz="4" w:space="0" w:color="00000A"/>
+            </w:tcBorders>
+            <w:shd w:val="clear" w:color="auto" w:fill="FFFFFF"/>
+            <w:vAlign w:val="center"/>
+          </w:tcPr>
+          <w:p>
+            <w:pPr>
+              <w:jc w:val="center"/>
+              <w:rPr>
+                <w:sz w:val="22"/>
+              </w:rPr>
+            </w:pPr>
+            <w:r>
+              <w:rPr>
+                <w:sz w:val="22"/>
+              </w:rPr>
+              <w:t>0.831</w:t>
+            </w:r>
+          </w:p>
+        </w:tc>
+        <w:tc>
+          <w:tcPr>
+            <w:tcW w:w="709" w:type="dxa"/>
+            <w:tcBorders>
+              <w:top w:val="double" w:sz="4" w:space="0" w:color="auto"/>
+              <w:left w:val="single" w:sz="4" w:space="0" w:color="00000A"/>
+              <w:right w:val="single" w:sz="4" w:space="0" w:color="00000A"/>
+            </w:tcBorders>
+            <w:shd w:val="clear" w:color="auto" w:fill="FFFFFF"/>
+            <w:vAlign w:val="center"/>
+          </w:tcPr>
+          <w:p>
+            <w:pPr>
+              <w:jc w:val="center"/>
+              <w:rPr>
+                <w:sz w:val="22"/>
+              </w:rPr>
+            </w:pPr>
+            <w:r>
+              <w:rPr>
+                <w:sz w:val="22"/>
+              </w:rPr>
+              <w:t>0.427</w:t>
+            </w:r>
+          </w:p>
+        </w:tc>
+        <w:tc>
+          <w:tcPr>
+            <w:tcW w:w="709" w:type="dxa"/>
+            <w:tcBorders>
+              <w:top w:val="double" w:sz="4" w:space="0" w:color="auto"/>
+              <w:left w:val="single" w:sz="4" w:space="0" w:color="00000A"/>
+              <w:right w:val="single" w:sz="4" w:space="0" w:color="00000A"/>
+            </w:tcBorders>
+            <w:shd w:val="clear" w:color="auto" w:fill="FFFFFF"/>
+            <w:tcMar>
+              <w:left w:w="103" w:type="dxa"/>
+            </w:tcMar>
+            <w:vAlign w:val="center"/>
+          </w:tcPr>
+          <w:p>
+            <w:pPr>
+              <w:jc w:val="center"/>
+              <w:rPr>
+                <w:sz w:val="22"/>
+              </w:rPr>
+            </w:pPr>
+            <w:r>
+              <w:rPr>
+                <w:sz w:val="22"/>
+              </w:rPr>
+              <w:t>0.595</w:t>
+            </w:r>
+          </w:p>
+        </w:tc>
+        <w:tc>
+          <w:tcPr>
+            <w:tcW w:w="709" w:type="dxa"/>
+            <w:tcBorders>
+              <w:top w:val="double" w:sz="4" w:space="0" w:color="auto"/>
+              <w:left w:val="single" w:sz="4" w:space="0" w:color="00000A"/>
+              <w:right w:val="single" w:sz="4" w:space="0" w:color="00000A"/>
+            </w:tcBorders>
+            <w:shd w:val="clear" w:color="auto" w:fill="FFFFFF"/>
+            <w:vAlign w:val="center"/>
+          </w:tcPr>
+          <w:p>
+            <w:pPr>
+              <w:jc w:val="center"/>
+              <w:rPr>
+                <w:sz w:val="22"/>
+              </w:rPr>
+            </w:pPr>
+            <w:r>
+              <w:rPr>
+                <w:sz w:val="22"/>
+              </w:rPr>
+              <w:t>0.641</w:t>
+            </w:r>
+          </w:p>
+        </w:tc>
+        <w:tc>
+          <w:tcPr>
+            <w:tcW w:w="708" w:type="dxa"/>
+            <w:tcBorders>
+              <w:top w:val="double" w:sz="4" w:space="0" w:color="auto"/>
+              <w:left w:val="single" w:sz="4" w:space="0" w:color="00000A"/>
+              <w:right w:val="single" w:sz="4" w:space="0" w:color="00000A"/>
+            </w:tcBorders>
+            <w:shd w:val="clear" w:color="auto" w:fill="FFFFFF"/>
+            <w:vAlign w:val="center"/>
+          </w:tcPr>
+          <w:p>
+            <w:pPr>
+              <w:jc w:val="center"/>
+              <w:rPr>
+                <w:sz w:val="22"/>
+                <w:lang w:eastAsia="zh-TW"/>
+              </w:rPr>
+            </w:pPr>
+            <w:r>
+              <w:rPr>
+                <w:sz w:val="22"/>
+                <w:lang w:eastAsia="zh-TW"/>
+              </w:rPr>
+              <w:t>0.293</w:t>
+            </w:r>
+          </w:p>
+        </w:tc>
+      </w:tr>
+      <w:tr>
+        <w:tc>
+          <w:tcPr>
+            <w:tcW w:w="2019" w:type="dxa"/>
+            <w:tcBorders>
+              <w:top w:val="single" w:sz="4" w:space="0" w:color="00000A"/>
+              <w:left w:val="single" w:sz="4" w:space="0" w:color="00000A"/>
+              <w:bottom w:val="single" w:sz="4" w:space="0" w:color="00000A"/>
+              <w:right w:val="single" w:sz="4" w:space="0" w:color="00000A"/>
+            </w:tcBorders>
+            <w:shd w:val="clear" w:color="auto" w:fill="FFFFFF"/>
+            <w:tcMar>
+              <w:left w:w="103" w:type="dxa"/>
+            </w:tcMar>
+            <w:vAlign w:val="center"/>
+          </w:tcPr>
+          <w:p>
+            <w:pPr>
+              <w:wordWrap w:val="0"/>
+              <w:jc w:val="right"/>
+              <w:rPr>
+                <w:sz w:val="22"/>
+              </w:rPr>
+            </w:pPr>
+            <w:r>
+              <w:rPr>
+                <w:rFonts w:eastAsia="PMingLiU"/>
+                <w:sz w:val="22"/>
+                <w:lang w:eastAsia="zh-TW"/>
+              </w:rPr>
+              <w:t>Car Forum</w:t>
+            </w:r>
+          </w:p>
+        </w:tc>
+        <w:tc>
+          <w:tcPr>
+            <w:tcW w:w="1043" w:type="dxa"/>
+            <w:tcBorders>
+              <w:top w:val="single" w:sz="4" w:space="0" w:color="00000A"/>
+              <w:left w:val="single" w:sz="4" w:space="0" w:color="00000A"/>
+              <w:bottom w:val="single" w:sz="4" w:space="0" w:color="00000A"/>
+              <w:right w:val="single" w:sz="4" w:space="0" w:color="00000A"/>
+            </w:tcBorders>
+            <w:shd w:val="clear" w:color="auto" w:fill="FFFFFF"/>
+            <w:tcMar>
+              <w:left w:w="103" w:type="dxa"/>
+            </w:tcMar>
+            <w:vAlign w:val="center"/>
+          </w:tcPr>
+          <w:p>
+            <w:pPr>
+              <w:jc w:val="center"/>
+              <w:rPr>
+                <w:sz w:val="22"/>
+              </w:rPr>
+            </w:pPr>
+          </w:p>
+        </w:tc>
+        <w:tc>
+          <w:tcPr>
+            <w:tcW w:w="964" w:type="dxa"/>
+            <w:tcBorders>
+              <w:left w:val="single" w:sz="4" w:space="0" w:color="00000A"/>
+              <w:right w:val="single" w:sz="4" w:space="0" w:color="00000A"/>
+            </w:tcBorders>
+            <w:shd w:val="clear" w:color="auto" w:fill="FFFFFF"/>
+            <w:vAlign w:val="center"/>
+          </w:tcPr>
+          <w:p>
+            <w:pPr>
+              <w:jc w:val="center"/>
+              <w:rPr>
+                <w:sz w:val="22"/>
+              </w:rPr>
+            </w:pPr>
+          </w:p>
+        </w:tc>
+        <w:tc>
+          <w:tcPr>
+            <w:tcW w:w="849" w:type="dxa"/>
+            <w:tcBorders>
+              <w:left w:val="single" w:sz="4" w:space="0" w:color="00000A"/>
+              <w:right w:val="single" w:sz="4" w:space="0" w:color="00000A"/>
+            </w:tcBorders>
+            <w:shd w:val="clear" w:color="auto" w:fill="FFFFFF"/>
+          </w:tcPr>
+          <w:p>
+            <w:pPr>
+              <w:jc w:val="center"/>
+              <w:rPr>
+                <w:sz w:val="22"/>
+              </w:rPr>
+            </w:pPr>
+          </w:p>
+        </w:tc>
+        <w:tc>
+          <w:tcPr>
+            <w:tcW w:w="711" w:type="dxa"/>
+            <w:tcBorders>
+              <w:left w:val="single" w:sz="4" w:space="0" w:color="00000A"/>
+              <w:right w:val="single" w:sz="4" w:space="0" w:color="00000A"/>
+            </w:tcBorders>
+            <w:shd w:val="clear" w:color="auto" w:fill="FFFFFF"/>
+            <w:tcMar>
+              <w:left w:w="103" w:type="dxa"/>
+            </w:tcMar>
+            <w:vAlign w:val="center"/>
+          </w:tcPr>
+          <w:p>
+            <w:pPr>
+              <w:jc w:val="center"/>
+              <w:rPr>
+                <w:sz w:val="22"/>
+              </w:rPr>
+            </w:pPr>
+            <w:r>
+              <w:rPr>
+                <w:sz w:val="22"/>
+              </w:rPr>
+              <w:t>0.956</w:t>
+            </w:r>
+          </w:p>
+        </w:tc>
+        <w:tc>
+          <w:tcPr>
+            <w:tcW w:w="708" w:type="dxa"/>
+            <w:tcBorders>
+              <w:left w:val="single" w:sz="4" w:space="0" w:color="00000A"/>
+              <w:right w:val="single" w:sz="4" w:space="0" w:color="00000A"/>
+            </w:tcBorders>
+            <w:shd w:val="clear" w:color="auto" w:fill="FFFFFF"/>
+            <w:vAlign w:val="center"/>
+          </w:tcPr>
+          <w:p>
+            <w:pPr>
+              <w:jc w:val="center"/>
+              <w:rPr>
+                <w:sz w:val="22"/>
+              </w:rPr>
+            </w:pPr>
+            <w:r>
+              <w:rPr>
+                <w:sz w:val="22"/>
+              </w:rPr>
+              <w:t>0.776</w:t>
+            </w:r>
+          </w:p>
+        </w:tc>
+        <w:tc>
+          <w:tcPr>
+            <w:tcW w:w="709" w:type="dxa"/>
+            <w:tcBorders>
+              <w:left w:val="single" w:sz="4" w:space="0" w:color="00000A"/>
+              <w:right w:val="single" w:sz="4" w:space="0" w:color="00000A"/>
+            </w:tcBorders>
+            <w:shd w:val="clear" w:color="auto" w:fill="FFFFFF"/>
+            <w:vAlign w:val="center"/>
+          </w:tcPr>
+          <w:p>
+            <w:pPr>
+              <w:jc w:val="center"/>
+              <w:rPr>
+                <w:sz w:val="22"/>
+              </w:rPr>
+            </w:pPr>
+            <w:r>
+              <w:rPr>
+                <w:sz w:val="22"/>
+              </w:rPr>
+              <w:t>0.266</w:t>
+            </w:r>
+          </w:p>
+        </w:tc>
+        <w:tc>
+          <w:tcPr>
+            <w:tcW w:w="709" w:type="dxa"/>
+            <w:tcBorders>
+              <w:left w:val="single" w:sz="4" w:space="0" w:color="00000A"/>
+              <w:right w:val="single" w:sz="4" w:space="0" w:color="00000A"/>
+            </w:tcBorders>
+            <w:shd w:val="clear" w:color="auto" w:fill="FFFFFF"/>
+            <w:tcMar>
+              <w:left w:w="103" w:type="dxa"/>
+            </w:tcMar>
+            <w:vAlign w:val="center"/>
+          </w:tcPr>
+          <w:p>
+            <w:pPr>
+              <w:jc w:val="center"/>
+              <w:rPr>
+                <w:sz w:val="22"/>
+              </w:rPr>
+            </w:pPr>
+            <w:r>
+              <w:rPr>
+                <w:sz w:val="22"/>
+              </w:rPr>
+              <w:t>0.731</w:t>
+            </w:r>
+          </w:p>
+        </w:tc>
+        <w:tc>
+          <w:tcPr>
+            <w:tcW w:w="709" w:type="dxa"/>
+            <w:tcBorders>
+              <w:left w:val="single" w:sz="4" w:space="0" w:color="00000A"/>
+              <w:right w:val="single" w:sz="4" w:space="0" w:color="00000A"/>
+            </w:tcBorders>
+            <w:shd w:val="clear" w:color="auto" w:fill="FFFFFF"/>
+            <w:vAlign w:val="center"/>
+          </w:tcPr>
+          <w:p>
+            <w:pPr>
+              <w:jc w:val="center"/>
+              <w:rPr>
+                <w:sz w:val="22"/>
+              </w:rPr>
+            </w:pPr>
+            <w:r>
+              <w:rPr>
+                <w:sz w:val="22"/>
+              </w:rPr>
+              <w:t>0.690</w:t>
+            </w:r>
+          </w:p>
+        </w:tc>
+        <w:tc>
+          <w:tcPr>
+            <w:tcW w:w="708" w:type="dxa"/>
+            <w:tcBorders>
+              <w:left w:val="single" w:sz="4" w:space="0" w:color="00000A"/>
+              <w:right w:val="single" w:sz="4" w:space="0" w:color="00000A"/>
+            </w:tcBorders>
+            <w:shd w:val="clear" w:color="auto" w:fill="FFFFFF"/>
+            <w:vAlign w:val="center"/>
+          </w:tcPr>
+          <w:p>
+            <w:pPr>
+              <w:jc w:val="center"/>
+              <w:rPr>
+                <w:sz w:val="22"/>
+              </w:rPr>
+            </w:pPr>
+            <w:r>
+              <w:rPr>
+                <w:sz w:val="22"/>
+              </w:rPr>
+              <w:t>0.098</w:t>
+            </w:r>
+          </w:p>
+        </w:tc>
+      </w:tr>
+      <w:tr>
+        <w:tc>
+          <w:tcPr>
+            <w:tcW w:w="2019" w:type="dxa"/>
+            <w:tcBorders>
+              <w:top w:val="single" w:sz="4" w:space="0" w:color="00000A"/>
+              <w:left w:val="single" w:sz="4" w:space="0" w:color="00000A"/>
+              <w:bottom w:val="single" w:sz="4" w:space="0" w:color="00000A"/>
+              <w:right w:val="single" w:sz="4" w:space="0" w:color="00000A"/>
+            </w:tcBorders>
+            <w:shd w:val="clear" w:color="auto" w:fill="FFFFFF"/>
+            <w:tcMar>
+              <w:left w:w="103" w:type="dxa"/>
+            </w:tcMar>
+            <w:vAlign w:val="center"/>
+          </w:tcPr>
+          <w:p>
+            <w:pPr>
+              <w:wordWrap w:val="0"/>
+              <w:jc w:val="right"/>
+              <w:rPr>
+                <w:sz w:val="22"/>
+              </w:rPr>
+            </w:pPr>
+            <w:r>
+              <w:rPr>
+                <w:rFonts w:eastAsia="PMingLiU"/>
+                <w:sz w:val="22"/>
+                <w:lang w:eastAsia="zh-TW"/>
+              </w:rPr>
+              <w:t>Computer Review</w:t>
+            </w:r>
+          </w:p>
+        </w:tc>
+        <w:tc>
+          <w:tcPr>
+            <w:tcW w:w="1043" w:type="dxa"/>
+            <w:tcBorders>
+              <w:top w:val="single" w:sz="4" w:space="0" w:color="00000A"/>
+              <w:left w:val="single" w:sz="4" w:space="0" w:color="00000A"/>
+              <w:bottom w:val="single" w:sz="4" w:space="0" w:color="00000A"/>
+              <w:right w:val="single" w:sz="4" w:space="0" w:color="00000A"/>
+            </w:tcBorders>
+            <w:shd w:val="clear" w:color="auto" w:fill="FFFFFF"/>
+            <w:tcMar>
+              <w:left w:w="103" w:type="dxa"/>
+            </w:tcMar>
+            <w:vAlign w:val="center"/>
+          </w:tcPr>
+          <w:p>
+            <w:pPr>
+              <w:jc w:val="center"/>
+              <w:rPr>
+                <w:sz w:val="22"/>
+              </w:rPr>
+            </w:pPr>
+          </w:p>
+        </w:tc>
+        <w:tc>
+          <w:tcPr>
+            <w:tcW w:w="964" w:type="dxa"/>
+            <w:tcBorders>
+              <w:left w:val="single" w:sz="4" w:space="0" w:color="00000A"/>
+              <w:right w:val="single" w:sz="4" w:space="0" w:color="00000A"/>
+            </w:tcBorders>
+            <w:shd w:val="clear" w:color="auto" w:fill="FFFFFF"/>
+            <w:vAlign w:val="center"/>
+          </w:tcPr>
+          <w:p>
+            <w:pPr>
+              <w:jc w:val="center"/>
+              <w:rPr>
+                <w:sz w:val="22"/>
+              </w:rPr>
+            </w:pPr>
+          </w:p>
+        </w:tc>
+        <w:tc>
+          <w:tcPr>
+            <w:tcW w:w="849" w:type="dxa"/>
+            <w:tcBorders>
+              <w:left w:val="single" w:sz="4" w:space="0" w:color="00000A"/>
+              <w:right w:val="single" w:sz="4" w:space="0" w:color="00000A"/>
+            </w:tcBorders>
+            <w:shd w:val="clear" w:color="auto" w:fill="FFFFFF"/>
+          </w:tcPr>
+          <w:p>
+            <w:pPr>
+              <w:jc w:val="center"/>
+              <w:rPr>
+                <w:sz w:val="22"/>
+              </w:rPr>
+            </w:pPr>
+          </w:p>
+        </w:tc>
+        <w:tc>
+          <w:tcPr>
+            <w:tcW w:w="711" w:type="dxa"/>
+            <w:tcBorders>
+              <w:left w:val="single" w:sz="4" w:space="0" w:color="00000A"/>
+              <w:right w:val="single" w:sz="4" w:space="0" w:color="00000A"/>
+            </w:tcBorders>
+            <w:shd w:val="clear" w:color="auto" w:fill="FFFFFF"/>
+            <w:tcMar>
+              <w:left w:w="103" w:type="dxa"/>
+            </w:tcMar>
+            <w:vAlign w:val="center"/>
+          </w:tcPr>
+          <w:p>
+            <w:pPr>
+              <w:jc w:val="center"/>
+              <w:rPr>
+                <w:sz w:val="22"/>
+              </w:rPr>
+            </w:pPr>
+            <w:r>
+              <w:rPr>
+                <w:sz w:val="22"/>
+              </w:rPr>
+              <w:t>1.204</w:t>
+            </w:r>
+          </w:p>
+        </w:tc>
+        <w:tc>
+          <w:tcPr>
+            <w:tcW w:w="708" w:type="dxa"/>
+            <w:tcBorders>
+              <w:left w:val="single" w:sz="4" w:space="0" w:color="00000A"/>
+              <w:right w:val="single" w:sz="4" w:space="0" w:color="00000A"/>
+            </w:tcBorders>
+            <w:shd w:val="clear" w:color="auto" w:fill="FFFFFF"/>
+            <w:vAlign w:val="center"/>
+          </w:tcPr>
+          <w:p>
+            <w:pPr>
+              <w:jc w:val="center"/>
+              <w:rPr>
+                <w:sz w:val="22"/>
+              </w:rPr>
+            </w:pPr>
+            <w:r>
+              <w:rPr>
+                <w:sz w:val="22"/>
+              </w:rPr>
+              <w:t>0.842</w:t>
+            </w:r>
+          </w:p>
+        </w:tc>
+        <w:tc>
+          <w:tcPr>
+            <w:tcW w:w="709" w:type="dxa"/>
+            <w:tcBorders>
+              <w:left w:val="single" w:sz="4" w:space="0" w:color="00000A"/>
+              <w:right w:val="single" w:sz="4" w:space="0" w:color="00000A"/>
+            </w:tcBorders>
+            <w:shd w:val="clear" w:color="auto" w:fill="FFFFFF"/>
+            <w:vAlign w:val="center"/>
+          </w:tcPr>
+          <w:p>
+            <w:pPr>
+              <w:jc w:val="center"/>
+              <w:rPr>
+                <w:sz w:val="22"/>
+              </w:rPr>
+            </w:pPr>
+            <w:r>
+              <w:rPr>
+                <w:sz w:val="22"/>
+              </w:rPr>
+              <w:t>0.541</w:t>
+            </w:r>
+          </w:p>
+        </w:tc>
+        <w:tc>
+          <w:tcPr>
+            <w:tcW w:w="709" w:type="dxa"/>
+            <w:tcBorders>
+              <w:left w:val="single" w:sz="4" w:space="0" w:color="00000A"/>
+              <w:right w:val="single" w:sz="4" w:space="0" w:color="00000A"/>
+            </w:tcBorders>
+            <w:shd w:val="clear" w:color="auto" w:fill="FFFFFF"/>
+            <w:tcMar>
+              <w:left w:w="103" w:type="dxa"/>
+            </w:tcMar>
+            <w:vAlign w:val="center"/>
+          </w:tcPr>
+          <w:p>
+            <w:pPr>
+              <w:jc w:val="center"/>
+              <w:rPr>
+                <w:sz w:val="22"/>
+              </w:rPr>
+            </w:pPr>
+            <w:r>
+              <w:rPr>
+                <w:sz w:val="22"/>
+              </w:rPr>
+              <w:t>1.363</w:t>
+            </w:r>
+          </w:p>
+        </w:tc>
+        <w:tc>
+          <w:tcPr>
+            <w:tcW w:w="709" w:type="dxa"/>
+            <w:tcBorders>
+              <w:left w:val="single" w:sz="4" w:space="0" w:color="00000A"/>
+              <w:right w:val="single" w:sz="4" w:space="0" w:color="00000A"/>
+            </w:tcBorders>
+            <w:shd w:val="clear" w:color="auto" w:fill="FFFFFF"/>
+            <w:vAlign w:val="center"/>
+          </w:tcPr>
+          <w:p>
+            <w:pPr>
+              <w:jc w:val="center"/>
+              <w:rPr>
+                <w:sz w:val="22"/>
+              </w:rPr>
+            </w:pPr>
+            <w:r>
+              <w:rPr>
+                <w:sz w:val="22"/>
+              </w:rPr>
+              <w:t>0.854</w:t>
+            </w:r>
+          </w:p>
+        </w:tc>
+        <w:tc>
+          <w:tcPr>
+            <w:tcW w:w="708" w:type="dxa"/>
+            <w:tcBorders>
+              <w:left w:val="single" w:sz="4" w:space="0" w:color="00000A"/>
+              <w:right w:val="single" w:sz="4" w:space="0" w:color="00000A"/>
+            </w:tcBorders>
+            <w:shd w:val="clear" w:color="auto" w:fill="FFFFFF"/>
+            <w:vAlign w:val="center"/>
+          </w:tcPr>
+          <w:p>
+            <w:pPr>
+              <w:jc w:val="center"/>
+              <w:rPr>
+                <w:sz w:val="22"/>
+              </w:rPr>
+            </w:pPr>
+            <w:r>
+              <w:rPr>
+                <w:sz w:val="22"/>
+              </w:rPr>
+              <w:t>0.075</w:t>
+            </w:r>
+          </w:p>
+        </w:tc>
+      </w:tr>
+      <w:tr>
+        <w:tc>
+          <w:tcPr>
+            <w:tcW w:w="2019" w:type="dxa"/>
+            <w:tcBorders>
+              <w:top w:val="single" w:sz="4" w:space="0" w:color="00000A"/>
+              <w:left w:val="single" w:sz="4" w:space="0" w:color="00000A"/>
+              <w:bottom w:val="single" w:sz="4" w:space="0" w:color="00000A"/>
+              <w:right w:val="single" w:sz="4" w:space="0" w:color="00000A"/>
+            </w:tcBorders>
+            <w:shd w:val="clear" w:color="auto" w:fill="FFFFFF"/>
+            <w:tcMar>
+              <w:left w:w="103" w:type="dxa"/>
+            </w:tcMar>
+            <w:vAlign w:val="center"/>
+          </w:tcPr>
+          <w:p>
+            <w:pPr>
+              <w:wordWrap w:val="0"/>
+              <w:jc w:val="right"/>
+              <w:rPr>
+                <w:sz w:val="22"/>
+              </w:rPr>
+            </w:pPr>
+            <w:r>
+              <w:rPr>
+                <w:rFonts w:eastAsia="PMingLiU"/>
+                <w:sz w:val="22"/>
+                <w:lang w:eastAsia="zh-TW"/>
+              </w:rPr>
+              <w:t>Hotel Review</w:t>
+            </w:r>
+          </w:p>
+        </w:tc>
+        <w:tc>
+          <w:tcPr>
+            <w:tcW w:w="1043" w:type="dxa"/>
+            <w:tcBorders>
+              <w:top w:val="single" w:sz="4" w:space="0" w:color="00000A"/>
+              <w:left w:val="single" w:sz="4" w:space="0" w:color="00000A"/>
+              <w:bottom w:val="single" w:sz="4" w:space="0" w:color="00000A"/>
+              <w:right w:val="single" w:sz="4" w:space="0" w:color="00000A"/>
+            </w:tcBorders>
+            <w:shd w:val="clear" w:color="auto" w:fill="FFFFFF"/>
+            <w:tcMar>
+              <w:left w:w="103" w:type="dxa"/>
+            </w:tcMar>
+            <w:vAlign w:val="center"/>
+          </w:tcPr>
+          <w:p>
+            <w:pPr>
+              <w:jc w:val="center"/>
+              <w:rPr>
+                <w:sz w:val="22"/>
+              </w:rPr>
+            </w:pPr>
+          </w:p>
+        </w:tc>
+        <w:tc>
+          <w:tcPr>
+            <w:tcW w:w="964" w:type="dxa"/>
+            <w:tcBorders>
+              <w:left w:val="single" w:sz="4" w:space="0" w:color="00000A"/>
+              <w:right w:val="single" w:sz="4" w:space="0" w:color="00000A"/>
+            </w:tcBorders>
+            <w:shd w:val="clear" w:color="auto" w:fill="FFFFFF"/>
+            <w:vAlign w:val="center"/>
+          </w:tcPr>
+          <w:p>
+            <w:pPr>
+              <w:jc w:val="center"/>
+              <w:rPr>
+                <w:sz w:val="22"/>
+              </w:rPr>
+            </w:pPr>
+          </w:p>
+        </w:tc>
+        <w:tc>
+          <w:tcPr>
+            <w:tcW w:w="849" w:type="dxa"/>
+            <w:tcBorders>
+              <w:left w:val="single" w:sz="4" w:space="0" w:color="00000A"/>
+              <w:right w:val="single" w:sz="4" w:space="0" w:color="00000A"/>
+            </w:tcBorders>
+            <w:shd w:val="clear" w:color="auto" w:fill="FFFFFF"/>
+          </w:tcPr>
+          <w:p>
+            <w:pPr>
+              <w:jc w:val="center"/>
+              <w:rPr>
+                <w:sz w:val="22"/>
+              </w:rPr>
+            </w:pPr>
+          </w:p>
+        </w:tc>
+        <w:tc>
+          <w:tcPr>
+            <w:tcW w:w="711" w:type="dxa"/>
+            <w:tcBorders>
+              <w:left w:val="single" w:sz="4" w:space="0" w:color="00000A"/>
+              <w:right w:val="single" w:sz="4" w:space="0" w:color="00000A"/>
+            </w:tcBorders>
+            <w:shd w:val="clear" w:color="auto" w:fill="FFFFFF"/>
+            <w:tcMar>
+              <w:left w:w="103" w:type="dxa"/>
+            </w:tcMar>
+            <w:vAlign w:val="center"/>
+          </w:tcPr>
+          <w:p>
+            <w:pPr>
+              <w:jc w:val="center"/>
+              <w:rPr>
+                <w:sz w:val="22"/>
+              </w:rPr>
+            </w:pPr>
+            <w:r>
+              <w:rPr>
+                <w:sz w:val="22"/>
+              </w:rPr>
+              <w:t>1.649</w:t>
+            </w:r>
+          </w:p>
+        </w:tc>
+        <w:tc>
+          <w:tcPr>
+            <w:tcW w:w="708" w:type="dxa"/>
+            <w:tcBorders>
+              <w:left w:val="single" w:sz="4" w:space="0" w:color="00000A"/>
+              <w:right w:val="single" w:sz="4" w:space="0" w:color="00000A"/>
+            </w:tcBorders>
+            <w:shd w:val="clear" w:color="auto" w:fill="FFFFFF"/>
+            <w:vAlign w:val="center"/>
+          </w:tcPr>
+          <w:p>
+            <w:pPr>
+              <w:jc w:val="center"/>
+              <w:rPr>
+                <w:sz w:val="22"/>
+              </w:rPr>
+            </w:pPr>
+            <w:r>
+              <w:rPr>
+                <w:sz w:val="22"/>
+              </w:rPr>
+              <w:t>1.060</w:t>
+            </w:r>
+          </w:p>
+        </w:tc>
+        <w:tc>
+          <w:tcPr>
+            <w:tcW w:w="709" w:type="dxa"/>
+            <w:tcBorders>
+              <w:left w:val="single" w:sz="4" w:space="0" w:color="00000A"/>
+              <w:right w:val="single" w:sz="4" w:space="0" w:color="00000A"/>
+            </w:tcBorders>
+            <w:shd w:val="clear" w:color="auto" w:fill="FFFFFF"/>
+            <w:vAlign w:val="center"/>
+          </w:tcPr>
+          <w:p>
+            <w:pPr>
+              <w:jc w:val="center"/>
+              <w:rPr>
+                <w:sz w:val="22"/>
+              </w:rPr>
+            </w:pPr>
+            <w:r>
+              <w:rPr>
+                <w:sz w:val="22"/>
+              </w:rPr>
+              <w:t>0.685</w:t>
+            </w:r>
+          </w:p>
+        </w:tc>
+        <w:tc>
+          <w:tcPr>
+            <w:tcW w:w="709" w:type="dxa"/>
+            <w:tcBorders>
+              <w:left w:val="single" w:sz="4" w:space="0" w:color="00000A"/>
+              <w:right w:val="single" w:sz="4" w:space="0" w:color="00000A"/>
+            </w:tcBorders>
+            <w:shd w:val="clear" w:color="auto" w:fill="FFFFFF"/>
+            <w:tcMar>
+              <w:left w:w="103" w:type="dxa"/>
+            </w:tcMar>
+            <w:vAlign w:val="center"/>
+          </w:tcPr>
+          <w:p>
+            <w:pPr>
+              <w:jc w:val="center"/>
+              <w:rPr>
+                <w:sz w:val="22"/>
+              </w:rPr>
+            </w:pPr>
+            <w:r>
+              <w:rPr>
+                <w:sz w:val="22"/>
+              </w:rPr>
+              <w:t>0.836</w:t>
+            </w:r>
+          </w:p>
+        </w:tc>
+        <w:tc>
+          <w:tcPr>
+            <w:tcW w:w="709" w:type="dxa"/>
+            <w:tcBorders>
+              <w:left w:val="single" w:sz="4" w:space="0" w:color="00000A"/>
+              <w:right w:val="single" w:sz="4" w:space="0" w:color="00000A"/>
+            </w:tcBorders>
+            <w:shd w:val="clear" w:color="auto" w:fill="FFFFFF"/>
+            <w:vAlign w:val="center"/>
+          </w:tcPr>
+          <w:p>
+            <w:pPr>
+              <w:jc w:val="center"/>
+              <w:rPr>
+                <w:sz w:val="22"/>
+              </w:rPr>
+            </w:pPr>
+            <w:r>
+              <w:rPr>
+                <w:sz w:val="22"/>
+              </w:rPr>
+              <w:t>0.747</w:t>
+            </w:r>
+          </w:p>
+        </w:tc>
+        <w:tc>
+          <w:tcPr>
+            <w:tcW w:w="708" w:type="dxa"/>
+            <w:tcBorders>
+              <w:left w:val="single" w:sz="4" w:space="0" w:color="00000A"/>
+              <w:right w:val="single" w:sz="4" w:space="0" w:color="00000A"/>
+            </w:tcBorders>
+            <w:shd w:val="clear" w:color="auto" w:fill="FFFFFF"/>
+            <w:vAlign w:val="center"/>
+          </w:tcPr>
+          <w:p>
+            <w:pPr>
+              <w:jc w:val="center"/>
+              <w:rPr>
+                <w:sz w:val="22"/>
+              </w:rPr>
+            </w:pPr>
+            <w:r>
+              <w:rPr>
+                <w:sz w:val="22"/>
+              </w:rPr>
+              <w:t>0.352</w:t>
+            </w:r>
+          </w:p>
+        </w:tc>
+      </w:tr>
+      <w:tr>
+        <w:tc>
+          <w:tcPr>
+            <w:tcW w:w="2019" w:type="dxa"/>
+            <w:tcBorders>
+              <w:top w:val="single" w:sz="4" w:space="0" w:color="00000A"/>
+              <w:left w:val="single" w:sz="4" w:space="0" w:color="00000A"/>
+              <w:bottom w:val="single" w:sz="4" w:space="0" w:color="00000A"/>
+              <w:right w:val="single" w:sz="4" w:space="0" w:color="00000A"/>
+            </w:tcBorders>
+            <w:shd w:val="clear" w:color="auto" w:fill="FFFFFF"/>
+            <w:tcMar>
+              <w:left w:w="103" w:type="dxa"/>
+            </w:tcMar>
+            <w:vAlign w:val="center"/>
+          </w:tcPr>
+          <w:p>
+            <w:pPr>
+              <w:wordWrap w:val="0"/>
+              <w:jc w:val="right"/>
+              <w:rPr>
+                <w:sz w:val="22"/>
+              </w:rPr>
+            </w:pPr>
+            <w:r>
+              <w:rPr>
+                <w:rFonts w:eastAsia="PMingLiU"/>
+                <w:sz w:val="22"/>
+                <w:lang w:eastAsia="zh-TW"/>
+              </w:rPr>
+              <w:t>News Article</w:t>
+            </w:r>
+          </w:p>
+        </w:tc>
+        <w:tc>
+          <w:tcPr>
+            <w:tcW w:w="1043" w:type="dxa"/>
+            <w:tcBorders>
+              <w:top w:val="single" w:sz="4" w:space="0" w:color="00000A"/>
+              <w:left w:val="single" w:sz="4" w:space="0" w:color="00000A"/>
+              <w:bottom w:val="single" w:sz="4" w:space="0" w:color="00000A"/>
+              <w:right w:val="single" w:sz="4" w:space="0" w:color="00000A"/>
+            </w:tcBorders>
+            <w:shd w:val="clear" w:color="auto" w:fill="FFFFFF"/>
+            <w:tcMar>
+              <w:left w:w="103" w:type="dxa"/>
+            </w:tcMar>
+            <w:vAlign w:val="center"/>
+          </w:tcPr>
+          <w:p>
+            <w:pPr>
+              <w:jc w:val="center"/>
+              <w:rPr>
+                <w:sz w:val="22"/>
+              </w:rPr>
+            </w:pPr>
+          </w:p>
+        </w:tc>
+        <w:tc>
+          <w:tcPr>
+            <w:tcW w:w="964" w:type="dxa"/>
+            <w:tcBorders>
+              <w:left w:val="single" w:sz="4" w:space="0" w:color="00000A"/>
+              <w:right w:val="single" w:sz="4" w:space="0" w:color="00000A"/>
+            </w:tcBorders>
+            <w:shd w:val="clear" w:color="auto" w:fill="FFFFFF"/>
+            <w:vAlign w:val="center"/>
+          </w:tcPr>
+          <w:p>
+            <w:pPr>
+              <w:jc w:val="center"/>
+              <w:rPr>
+                <w:sz w:val="22"/>
+              </w:rPr>
+            </w:pPr>
+          </w:p>
+        </w:tc>
+        <w:tc>
+          <w:tcPr>
+            <w:tcW w:w="849" w:type="dxa"/>
+            <w:tcBorders>
+              <w:left w:val="single" w:sz="4" w:space="0" w:color="00000A"/>
+              <w:right w:val="single" w:sz="4" w:space="0" w:color="00000A"/>
+            </w:tcBorders>
+            <w:shd w:val="clear" w:color="auto" w:fill="FFFFFF"/>
+          </w:tcPr>
+          <w:p>
+            <w:pPr>
+              <w:jc w:val="center"/>
+              <w:rPr>
+                <w:sz w:val="22"/>
+              </w:rPr>
+            </w:pPr>
+          </w:p>
+        </w:tc>
+        <w:tc>
+          <w:tcPr>
+            <w:tcW w:w="711" w:type="dxa"/>
+            <w:tcBorders>
+              <w:left w:val="single" w:sz="4" w:space="0" w:color="00000A"/>
+              <w:right w:val="single" w:sz="4" w:space="0" w:color="00000A"/>
+            </w:tcBorders>
+            <w:shd w:val="clear" w:color="auto" w:fill="FFFFFF"/>
+            <w:tcMar>
+              <w:left w:w="103" w:type="dxa"/>
+            </w:tcMar>
+            <w:vAlign w:val="center"/>
+          </w:tcPr>
+          <w:p>
+            <w:pPr>
+              <w:jc w:val="center"/>
+              <w:rPr>
+                <w:sz w:val="22"/>
+              </w:rPr>
+            </w:pPr>
+            <w:r>
+              <w:rPr>
+                <w:sz w:val="22"/>
+              </w:rPr>
+              <w:t>1.110</w:t>
+            </w:r>
+          </w:p>
+        </w:tc>
+        <w:tc>
+          <w:tcPr>
+            <w:tcW w:w="708" w:type="dxa"/>
+            <w:tcBorders>
+              <w:left w:val="single" w:sz="4" w:space="0" w:color="00000A"/>
+              <w:right w:val="single" w:sz="4" w:space="0" w:color="00000A"/>
+            </w:tcBorders>
+            <w:shd w:val="clear" w:color="auto" w:fill="FFFFFF"/>
+            <w:vAlign w:val="center"/>
+          </w:tcPr>
+          <w:p>
+            <w:pPr>
+              <w:jc w:val="center"/>
+              <w:rPr>
+                <w:sz w:val="22"/>
+              </w:rPr>
+            </w:pPr>
+            <w:r>
+              <w:rPr>
+                <w:sz w:val="22"/>
+              </w:rPr>
+              <w:t>0.854</w:t>
+            </w:r>
+          </w:p>
+        </w:tc>
+        <w:tc>
+          <w:tcPr>
+            <w:tcW w:w="709" w:type="dxa"/>
+            <w:tcBorders>
+              <w:left w:val="single" w:sz="4" w:space="0" w:color="00000A"/>
+              <w:right w:val="single" w:sz="4" w:space="0" w:color="00000A"/>
+            </w:tcBorders>
+            <w:shd w:val="clear" w:color="auto" w:fill="FFFFFF"/>
+            <w:vAlign w:val="center"/>
+          </w:tcPr>
+          <w:p>
+            <w:pPr>
+              <w:jc w:val="center"/>
+              <w:rPr>
+                <w:sz w:val="22"/>
+              </w:rPr>
+            </w:pPr>
+            <w:r>
+              <w:rPr>
+                <w:sz w:val="22"/>
+              </w:rPr>
+              <w:t>0.679</w:t>
+            </w:r>
+          </w:p>
+        </w:tc>
+        <w:tc>
+          <w:tcPr>
+            <w:tcW w:w="709" w:type="dxa"/>
+            <w:tcBorders>
+              <w:left w:val="single" w:sz="4" w:space="0" w:color="00000A"/>
+              <w:right w:val="single" w:sz="4" w:space="0" w:color="00000A"/>
+            </w:tcBorders>
+            <w:shd w:val="clear" w:color="auto" w:fill="FFFFFF"/>
+            <w:tcMar>
+              <w:left w:w="103" w:type="dxa"/>
+            </w:tcMar>
+            <w:vAlign w:val="center"/>
+          </w:tcPr>
+          <w:p>
+            <w:pPr>
+              <w:jc w:val="center"/>
+              <w:rPr>
+                <w:sz w:val="22"/>
+              </w:rPr>
+            </w:pPr>
+            <w:r>
+              <w:rPr>
+                <w:sz w:val="22"/>
+              </w:rPr>
+              <w:t>0.732</w:t>
+            </w:r>
+          </w:p>
+        </w:tc>
+        <w:tc>
+          <w:tcPr>
+            <w:tcW w:w="709" w:type="dxa"/>
+            <w:tcBorders>
+              <w:left w:val="single" w:sz="4" w:space="0" w:color="00000A"/>
+              <w:right w:val="single" w:sz="4" w:space="0" w:color="00000A"/>
+            </w:tcBorders>
+            <w:shd w:val="clear" w:color="auto" w:fill="FFFFFF"/>
+            <w:vAlign w:val="center"/>
+          </w:tcPr>
+          <w:p>
+            <w:pPr>
+              <w:jc w:val="center"/>
+              <w:rPr>
+                <w:sz w:val="22"/>
+              </w:rPr>
+            </w:pPr>
+            <w:r>
+              <w:rPr>
+                <w:sz w:val="22"/>
+              </w:rPr>
+              <w:t>0.676</w:t>
+            </w:r>
+          </w:p>
+        </w:tc>
+        <w:tc>
+          <w:tcPr>
+            <w:tcW w:w="708" w:type="dxa"/>
+            <w:tcBorders>
+              <w:left w:val="single" w:sz="4" w:space="0" w:color="00000A"/>
+              <w:right w:val="single" w:sz="4" w:space="0" w:color="00000A"/>
+            </w:tcBorders>
+            <w:shd w:val="clear" w:color="auto" w:fill="FFFFFF"/>
+            <w:vAlign w:val="center"/>
+          </w:tcPr>
+          <w:p>
+            <w:pPr>
+              <w:jc w:val="center"/>
+              <w:rPr>
+                <w:sz w:val="22"/>
+              </w:rPr>
+            </w:pPr>
+            <w:r>
+              <w:rPr>
+                <w:sz w:val="22"/>
+              </w:rPr>
+              <w:t>0.333</w:t>
+            </w:r>
+          </w:p>
+        </w:tc>
+      </w:tr>
+      <w:tr>
+        <w:trPr>
+          <w:trHeight w:val="50"/>
+        </w:trPr>
+        <w:tc>
+          <w:tcPr>
+            <w:tcW w:w="2019" w:type="dxa"/>
+            <w:tcBorders>
+              <w:top w:val="single" w:sz="4" w:space="0" w:color="00000A"/>
+              <w:left w:val="single" w:sz="4" w:space="0" w:color="00000A"/>
+              <w:bottom w:val="single" w:sz="4" w:space="0" w:color="auto"/>
+              <w:right w:val="single" w:sz="4" w:space="0" w:color="00000A"/>
+            </w:tcBorders>
+            <w:shd w:val="clear" w:color="auto" w:fill="FFFFFF"/>
+            <w:tcMar>
+              <w:left w:w="103" w:type="dxa"/>
+            </w:tcMar>
+            <w:vAlign w:val="center"/>
+          </w:tcPr>
+          <w:p>
+            <w:pPr>
+              <w:wordWrap w:val="0"/>
+              <w:jc w:val="right"/>
+              <w:rPr>
+                <w:sz w:val="22"/>
+              </w:rPr>
+            </w:pPr>
+            <w:r>
+              <w:rPr>
+                <w:rFonts w:eastAsia="PMingLiU"/>
+                <w:sz w:val="22"/>
+                <w:lang w:eastAsia="zh-TW"/>
+              </w:rPr>
+              <w:t>Politics Forum</w:t>
+            </w:r>
+          </w:p>
+        </w:tc>
+        <w:tc>
+          <w:tcPr>
+            <w:tcW w:w="1043" w:type="dxa"/>
+            <w:tcBorders>
+              <w:top w:val="single" w:sz="4" w:space="0" w:color="00000A"/>
+              <w:left w:val="single" w:sz="4" w:space="0" w:color="00000A"/>
+              <w:bottom w:val="single" w:sz="4" w:space="0" w:color="auto"/>
+              <w:right w:val="single" w:sz="4" w:space="0" w:color="00000A"/>
+            </w:tcBorders>
+            <w:shd w:val="clear" w:color="auto" w:fill="FFFFFF"/>
+            <w:tcMar>
+              <w:left w:w="103" w:type="dxa"/>
+            </w:tcMar>
+            <w:vAlign w:val="center"/>
+          </w:tcPr>
+          <w:p>
+            <w:pPr>
+              <w:jc w:val="center"/>
+              <w:rPr>
+                <w:sz w:val="22"/>
+              </w:rPr>
+            </w:pPr>
+          </w:p>
+        </w:tc>
+        <w:tc>
+          <w:tcPr>
+            <w:tcW w:w="964" w:type="dxa"/>
+            <w:tcBorders>
+              <w:left w:val="single" w:sz="4" w:space="0" w:color="00000A"/>
+              <w:right w:val="single" w:sz="4" w:space="0" w:color="00000A"/>
+            </w:tcBorders>
+            <w:shd w:val="clear" w:color="auto" w:fill="FFFFFF"/>
+            <w:vAlign w:val="center"/>
+          </w:tcPr>
+          <w:p>
+            <w:pPr>
+              <w:jc w:val="center"/>
+              <w:rPr>
+                <w:sz w:val="22"/>
+              </w:rPr>
+            </w:pPr>
+          </w:p>
+        </w:tc>
+        <w:tc>
+          <w:tcPr>
+            <w:tcW w:w="849" w:type="dxa"/>
+            <w:tcBorders>
+              <w:left w:val="single" w:sz="4" w:space="0" w:color="00000A"/>
+              <w:right w:val="single" w:sz="4" w:space="0" w:color="00000A"/>
+            </w:tcBorders>
+            <w:shd w:val="clear" w:color="auto" w:fill="FFFFFF"/>
+          </w:tcPr>
+          <w:p>
+            <w:pPr>
+              <w:jc w:val="center"/>
+              <w:rPr>
+                <w:sz w:val="22"/>
+              </w:rPr>
+            </w:pPr>
+          </w:p>
+        </w:tc>
+        <w:tc>
+          <w:tcPr>
+            <w:tcW w:w="711" w:type="dxa"/>
+            <w:tcBorders>
+              <w:left w:val="single" w:sz="4" w:space="0" w:color="00000A"/>
+              <w:right w:val="single" w:sz="4" w:space="0" w:color="00000A"/>
+            </w:tcBorders>
+            <w:shd w:val="clear" w:color="auto" w:fill="FFFFFF"/>
+            <w:tcMar>
+              <w:left w:w="103" w:type="dxa"/>
+            </w:tcMar>
+            <w:vAlign w:val="center"/>
+          </w:tcPr>
+          <w:p>
+            <w:pPr>
+              <w:jc w:val="center"/>
+              <w:rPr>
+                <w:sz w:val="22"/>
+              </w:rPr>
+            </w:pPr>
+            <w:r>
+              <w:rPr>
+                <w:sz w:val="22"/>
+              </w:rPr>
+              <w:t>1.010</w:t>
+            </w:r>
+          </w:p>
+        </w:tc>
+        <w:tc>
+          <w:tcPr>
+            <w:tcW w:w="708" w:type="dxa"/>
+            <w:tcBorders>
+              <w:left w:val="single" w:sz="4" w:space="0" w:color="00000A"/>
+              <w:right w:val="single" w:sz="4" w:space="0" w:color="00000A"/>
+            </w:tcBorders>
+            <w:shd w:val="clear" w:color="auto" w:fill="FFFFFF"/>
+            <w:vAlign w:val="center"/>
+          </w:tcPr>
+          <w:p>
+            <w:pPr>
+              <w:jc w:val="center"/>
+              <w:rPr>
+                <w:sz w:val="22"/>
+              </w:rPr>
+            </w:pPr>
+            <w:r>
+              <w:rPr>
+                <w:sz w:val="22"/>
+              </w:rPr>
+              <w:t>0.815</w:t>
+            </w:r>
+          </w:p>
+        </w:tc>
+        <w:tc>
+          <w:tcPr>
+            <w:tcW w:w="709" w:type="dxa"/>
+            <w:tcBorders>
+              <w:left w:val="single" w:sz="4" w:space="0" w:color="00000A"/>
+              <w:right w:val="single" w:sz="4" w:space="0" w:color="00000A"/>
+            </w:tcBorders>
+            <w:shd w:val="clear" w:color="auto" w:fill="FFFFFF"/>
+            <w:vAlign w:val="center"/>
+          </w:tcPr>
+          <w:p>
+            <w:pPr>
+              <w:jc w:val="center"/>
+              <w:rPr>
+                <w:sz w:val="22"/>
+              </w:rPr>
+            </w:pPr>
+            <w:r>
+              <w:rPr>
+                <w:sz w:val="22"/>
+              </w:rPr>
+              <w:t>0.515</w:t>
+            </w:r>
+          </w:p>
+        </w:tc>
+        <w:tc>
+          <w:tcPr>
+            <w:tcW w:w="709" w:type="dxa"/>
+            <w:tcBorders>
+              <w:left w:val="single" w:sz="4" w:space="0" w:color="00000A"/>
+              <w:right w:val="single" w:sz="4" w:space="0" w:color="00000A"/>
+            </w:tcBorders>
+            <w:shd w:val="clear" w:color="auto" w:fill="FFFFFF"/>
+            <w:tcMar>
+              <w:left w:w="103" w:type="dxa"/>
+            </w:tcMar>
+            <w:vAlign w:val="center"/>
+          </w:tcPr>
+          <w:p>
+            <w:pPr>
+              <w:jc w:val="center"/>
+              <w:rPr>
+                <w:sz w:val="22"/>
+              </w:rPr>
+            </w:pPr>
+            <w:r>
+              <w:rPr>
+                <w:sz w:val="22"/>
+              </w:rPr>
+              <w:t>0.953</w:t>
+            </w:r>
+          </w:p>
+        </w:tc>
+        <w:tc>
+          <w:tcPr>
+            <w:tcW w:w="709" w:type="dxa"/>
+            <w:tcBorders>
+              <w:left w:val="single" w:sz="4" w:space="0" w:color="00000A"/>
+              <w:right w:val="single" w:sz="4" w:space="0" w:color="00000A"/>
+            </w:tcBorders>
+            <w:shd w:val="clear" w:color="auto" w:fill="FFFFFF"/>
+            <w:vAlign w:val="center"/>
+          </w:tcPr>
+          <w:p>
+            <w:pPr>
+              <w:jc w:val="center"/>
+              <w:rPr>
+                <w:sz w:val="22"/>
+              </w:rPr>
+            </w:pPr>
+            <w:r>
+              <w:rPr>
+                <w:sz w:val="22"/>
+              </w:rPr>
+              <w:t>0.788</w:t>
+            </w:r>
+          </w:p>
+        </w:tc>
+        <w:tc>
+          <w:tcPr>
+            <w:tcW w:w="708" w:type="dxa"/>
+            <w:tcBorders>
+              <w:left w:val="single" w:sz="4" w:space="0" w:color="00000A"/>
+              <w:right w:val="single" w:sz="4" w:space="0" w:color="00000A"/>
+            </w:tcBorders>
+            <w:shd w:val="clear" w:color="auto" w:fill="FFFFFF"/>
+            <w:vAlign w:val="center"/>
+          </w:tcPr>
+          <w:p>
+            <w:pPr>
+              <w:jc w:val="center"/>
+              <w:rPr>
+                <w:sz w:val="22"/>
+              </w:rPr>
+            </w:pPr>
+            <w:r>
+              <w:rPr>
+                <w:sz w:val="22"/>
+              </w:rPr>
+              <w:t>0.264</w:t>
+            </w:r>
+          </w:p>
+        </w:tc>
+      </w:tr>
+    </w:tbl>
+    <w:p>
+      <w:pPr>
+        <w:rPr>
+          <w:rFonts w:hint="eastAsia"/>
+        </w:rPr>
+      </w:pPr>
+    </w:p>
     <w:sectPr>
       <w:pgSz w:w="11906" w:h="16838"/>
       <w:pgMar w:top="1440" w:right="1800" w:bottom="1440" w:left="1800" w:header="720" w:footer="720" w:gutter="0"/>

</xml_diff>